<commit_message>
Added my part to the main proposals
</commit_message>
<xml_diff>
--- a/Johan/Johan OnlyRugby.docx
+++ b/Johan/Johan OnlyRugby.docx
@@ -693,6 +693,18 @@
       </w:pPr>
       <w:r>
         <w:t>Go-getter</w:t>
+      </w:r>
+    </w:p>
+    <w:p>
+      <w:pPr>
+        <w:pStyle w:val="ListParagraph"/>
+        <w:numPr>
+          <w:ilvl w:val="0"/>
+          <w:numId w:val="6"/>
+        </w:numPr>
+      </w:pPr>
+      <w:r>
+        <w:t>Work well under pressure</w:t>
       </w:r>
     </w:p>
     <w:p>
@@ -1884,6 +1896,7 @@
     <w:rsid w:val="001C61DB"/>
     <w:rsid w:val="008170C8"/>
     <w:rsid w:val="009B6ACF"/>
+    <w:rsid w:val="00B46205"/>
     <w:rsid w:val="00E152F1"/>
   </w:rsids>
   <m:mathPr>

</xml_diff>